<commit_message>
We can show infos now!
</commit_message>
<xml_diff>
--- a/Help/电梯模拟器系统设计（新）.docx
+++ b/Help/电梯模拟器系统设计（新）.docx
@@ -1,6 +1,6 @@
 
 <file path=word/document.xml><?xml version="1.0" encoding="utf-8"?>
-<w:document xmlns:wpc="http://schemas.microsoft.com/office/word/2010/wordprocessingCanvas" xmlns:mc="http://schemas.openxmlformats.org/markup-compatibility/2006" xmlns:o="urn:schemas-microsoft-com:office:office" xmlns:r="http://schemas.openxmlformats.org/officeDocument/2006/relationships" xmlns:m="http://schemas.openxmlformats.org/officeDocument/2006/math" xmlns:v="urn:schemas-microsoft-com:vml" xmlns:wp14="http://schemas.microsoft.com/office/word/2010/wordprocessingDrawing" xmlns:wp="http://schemas.openxmlformats.org/drawingml/2006/wordprocessingDrawing" xmlns:w10="urn:schemas-microsoft-com:office:word" xmlns:w="http://schemas.openxmlformats.org/wordprocessingml/2006/main" xmlns:w14="http://schemas.microsoft.com/office/word/2010/wordml" xmlns:wpg="http://schemas.microsoft.com/office/word/2010/wordprocessingGroup" xmlns:wpi="http://schemas.microsoft.com/office/word/2010/wordprocessingInk" xmlns:wne="http://schemas.microsoft.com/office/word/2006/wordml" xmlns:wps="http://schemas.microsoft.com/office/word/2010/wordprocessingShape" mc:Ignorable="w14 wp14">
+<w:document xmlns:wpc="http://schemas.microsoft.com/office/word/2010/wordprocessingCanvas" xmlns:mo="http://schemas.microsoft.com/office/mac/office/2008/main" xmlns:mc="http://schemas.openxmlformats.org/markup-compatibility/2006" xmlns:mv="urn:schemas-microsoft-com:mac:vml" xmlns:o="urn:schemas-microsoft-com:office:office" xmlns:r="http://schemas.openxmlformats.org/officeDocument/2006/relationships" xmlns:m="http://schemas.openxmlformats.org/officeDocument/2006/math" xmlns:v="urn:schemas-microsoft-com:vml" xmlns:wp14="http://schemas.microsoft.com/office/word/2010/wordprocessingDrawing" xmlns:wp="http://schemas.openxmlformats.org/drawingml/2006/wordprocessingDrawing" xmlns:w10="urn:schemas-microsoft-com:office:word" xmlns:w="http://schemas.openxmlformats.org/wordprocessingml/2006/main" xmlns:w14="http://schemas.microsoft.com/office/word/2010/wordml" xmlns:wpg="http://schemas.microsoft.com/office/word/2010/wordprocessingGroup" xmlns:wpi="http://schemas.microsoft.com/office/word/2010/wordprocessingInk" xmlns:wne="http://schemas.microsoft.com/office/word/2006/wordml" xmlns:wps="http://schemas.microsoft.com/office/word/2010/wordprocessingShape" mc:Ignorable="w14 wp14">
   <w:body>
     <w:p>
       <w:pPr>
@@ -21,7 +21,7 @@
     </w:p>
     <w:p>
       <w:pPr>
-        <w:pStyle w:val="a4"/>
+        <w:pStyle w:val="a5"/>
         <w:rPr>
           <w:sz w:val="24"/>
         </w:rPr>
@@ -40,21 +40,35 @@
         </w:rPr>
         <w:t>汤凯（</w:t>
       </w:r>
-      <w:hyperlink r:id="rId8" w:history="1">
-        <w:r>
-          <w:rPr>
-            <w:rStyle w:val="a5"/>
-            <w:rFonts w:hint="eastAsia"/>
-            <w:sz w:val="24"/>
-          </w:rPr>
-          <w:t>tangkai@pku.edu.cn</w:t>
-        </w:r>
-      </w:hyperlink>
-      <w:r>
-        <w:rPr>
+      <w:r>
+        <w:fldChar w:fldCharType="begin"/>
+      </w:r>
+      <w:r>
+        <w:instrText xml:space="preserve"> HYPERLINK "mailto:tangkai@pku.edu.cn" </w:instrText>
+      </w:r>
+      <w:r>
+        <w:fldChar w:fldCharType="separate"/>
+      </w:r>
+      <w:r>
+        <w:rPr>
+          <w:rStyle w:val="a7"/>
           <w:rFonts w:hint="eastAsia"/>
           <w:sz w:val="24"/>
         </w:rPr>
+        <w:t>tangkai@pku.edu.cn</w:t>
+      </w:r>
+      <w:r>
+        <w:rPr>
+          <w:rStyle w:val="a7"/>
+          <w:sz w:val="24"/>
+        </w:rPr>
+        <w:fldChar w:fldCharType="end"/>
+      </w:r>
+      <w:r>
+        <w:rPr>
+          <w:rFonts w:hint="eastAsia"/>
+          <w:sz w:val="24"/>
+        </w:rPr>
         <w:t>）</w:t>
       </w:r>
     </w:p>
@@ -75,21 +89,35 @@
         </w:rPr>
         <w:t>汤凯（</w:t>
       </w:r>
-      <w:hyperlink r:id="rId9" w:history="1">
-        <w:r>
-          <w:rPr>
-            <w:rStyle w:val="a5"/>
-            <w:rFonts w:hint="eastAsia"/>
-            <w:sz w:val="24"/>
-          </w:rPr>
-          <w:t>tangkai@pku.edu.cn</w:t>
-        </w:r>
-      </w:hyperlink>
-      <w:r>
-        <w:rPr>
+      <w:r>
+        <w:fldChar w:fldCharType="begin"/>
+      </w:r>
+      <w:r>
+        <w:instrText xml:space="preserve"> HYPERLINK "mailto:tangkai@pku.edu.cn" </w:instrText>
+      </w:r>
+      <w:r>
+        <w:fldChar w:fldCharType="separate"/>
+      </w:r>
+      <w:r>
+        <w:rPr>
+          <w:rStyle w:val="a7"/>
           <w:rFonts w:hint="eastAsia"/>
           <w:sz w:val="24"/>
         </w:rPr>
+        <w:t>tangkai@pku.edu.cn</w:t>
+      </w:r>
+      <w:r>
+        <w:rPr>
+          <w:rStyle w:val="a7"/>
+          <w:sz w:val="24"/>
+        </w:rPr>
+        <w:fldChar w:fldCharType="end"/>
+      </w:r>
+      <w:r>
+        <w:rPr>
+          <w:rFonts w:hint="eastAsia"/>
+          <w:sz w:val="24"/>
+        </w:rPr>
         <w:t>）</w:t>
       </w:r>
       <w:r>
@@ -105,15 +133,28 @@
         </w:rPr>
         <w:t>杨扬（</w:t>
       </w:r>
-      <w:hyperlink r:id="rId10" w:history="1">
-        <w:r>
-          <w:rPr>
-            <w:rStyle w:val="a5"/>
-            <w:rFonts w:hint="eastAsia"/>
-          </w:rPr>
-          <w:t>bigyangy@gmail.com</w:t>
-        </w:r>
-      </w:hyperlink>
+      <w:r>
+        <w:fldChar w:fldCharType="begin"/>
+      </w:r>
+      <w:r>
+        <w:instrText xml:space="preserve"> HYPERLINK "mailto:bigyangy@gmail.com" </w:instrText>
+      </w:r>
+      <w:r>
+        <w:fldChar w:fldCharType="separate"/>
+      </w:r>
+      <w:r>
+        <w:rPr>
+          <w:rStyle w:val="a7"/>
+          <w:rFonts w:hint="eastAsia"/>
+        </w:rPr>
+        <w:t>bigyangy@gmail.com</w:t>
+      </w:r>
+      <w:r>
+        <w:rPr>
+          <w:rStyle w:val="a7"/>
+        </w:rPr>
+        <w:fldChar w:fldCharType="end"/>
+      </w:r>
       <w:r>
         <w:rPr>
           <w:rFonts w:hint="eastAsia"/>
@@ -227,7 +268,7 @@
     </w:p>
     <w:p>
       <w:pPr>
-        <w:pStyle w:val="a6"/>
+        <w:pStyle w:val="a8"/>
         <w:numPr>
           <w:ilvl w:val="0"/>
           <w:numId w:val="2"/>
@@ -255,7 +296,7 @@
     </w:p>
     <w:p>
       <w:pPr>
-        <w:pStyle w:val="a6"/>
+        <w:pStyle w:val="a8"/>
         <w:numPr>
           <w:ilvl w:val="0"/>
           <w:numId w:val="2"/>
@@ -295,7 +336,7 @@
     </w:p>
     <w:p>
       <w:pPr>
-        <w:pStyle w:val="a6"/>
+        <w:pStyle w:val="a8"/>
         <w:numPr>
           <w:ilvl w:val="0"/>
           <w:numId w:val="2"/>
@@ -323,7 +364,7 @@
     </w:p>
     <w:p>
       <w:pPr>
-        <w:pStyle w:val="a6"/>
+        <w:pStyle w:val="a8"/>
         <w:numPr>
           <w:ilvl w:val="0"/>
           <w:numId w:val="2"/>
@@ -363,7 +404,7 @@
     </w:p>
     <w:p>
       <w:pPr>
-        <w:pStyle w:val="a6"/>
+        <w:pStyle w:val="a8"/>
         <w:numPr>
           <w:ilvl w:val="0"/>
           <w:numId w:val="2"/>
@@ -401,7 +442,7 @@
     </w:p>
     <w:p>
       <w:pPr>
-        <w:pStyle w:val="a6"/>
+        <w:pStyle w:val="a8"/>
         <w:numPr>
           <w:ilvl w:val="0"/>
           <w:numId w:val="6"/>
@@ -412,12 +453,51 @@
         <w:rPr>
           <w:rFonts w:hint="eastAsia"/>
         </w:rPr>
-        <w:t>能够输出乘客的等待时间，乘梯时间，电梯的载客流量（单位时间内载客数）</w:t>
-      </w:r>
-    </w:p>
-    <w:p>
-      <w:pPr>
-        <w:pStyle w:val="a6"/>
+        <w:t>能够输出</w:t>
+      </w:r>
+      <w:r>
+        <w:rPr>
+          <w:rFonts w:hint="eastAsia"/>
+          <w:color w:val="FF0000"/>
+        </w:rPr>
+        <w:t>乘客的等待时间</w:t>
+      </w:r>
+      <w:r>
+        <w:rPr>
+          <w:rFonts w:hint="eastAsia"/>
+        </w:rPr>
+        <w:t>，</w:t>
+      </w:r>
+      <w:r>
+        <w:rPr>
+          <w:rFonts w:hint="eastAsia"/>
+          <w:color w:val="FF0000"/>
+        </w:rPr>
+        <w:t>乘梯时间</w:t>
+      </w:r>
+      <w:r>
+        <w:rPr>
+          <w:rFonts w:hint="eastAsia"/>
+        </w:rPr>
+        <w:t>，</w:t>
+      </w:r>
+      <w:r>
+        <w:rPr>
+          <w:rFonts w:hint="eastAsia"/>
+          <w:color w:val="FF0000"/>
+        </w:rPr>
+        <w:t>电梯的载客流量</w:t>
+      </w:r>
+      <w:r>
+        <w:rPr>
+          <w:rFonts w:hint="eastAsia"/>
+        </w:rPr>
+        <w:t>（单位时间内载客数）</w:t>
+      </w:r>
+    </w:p>
+    <w:p>
+      <w:pPr>
+        <w:pStyle w:val="a8"/>
         <w:numPr>
           <w:ilvl w:val="0"/>
           <w:numId w:val="6"/>
@@ -493,7 +573,7 @@
     </w:p>
     <w:p>
       <w:pPr>
-        <w:pStyle w:val="a6"/>
+        <w:pStyle w:val="a8"/>
         <w:ind w:left="825" w:firstLineChars="0" w:firstLine="0"/>
       </w:pPr>
     </w:p>
@@ -516,7 +596,7 @@
     </w:p>
     <w:p>
       <w:pPr>
-        <w:pStyle w:val="a6"/>
+        <w:pStyle w:val="a8"/>
         <w:numPr>
           <w:ilvl w:val="0"/>
           <w:numId w:val="3"/>
@@ -541,11 +621,19 @@
         </w:rPr>
         <w:t>（如</w:t>
       </w:r>
-      <w:r>
-        <w:rPr>
-          <w:rFonts w:hint="eastAsia"/>
-        </w:rPr>
-        <w:t xml:space="preserve">svn, hg </w:t>
+      <w:proofErr w:type="spellStart"/>
+      <w:r>
+        <w:rPr>
+          <w:rFonts w:hint="eastAsia"/>
+        </w:rPr>
+        <w:t>svn</w:t>
+      </w:r>
+      <w:proofErr w:type="spellEnd"/>
+      <w:r>
+        <w:rPr>
+          <w:rFonts w:hint="eastAsia"/>
+        </w:rPr>
+        <w:t xml:space="preserve">, hg </w:t>
       </w:r>
       <w:r>
         <w:rPr>
@@ -553,12 +641,14 @@
         </w:rPr>
         <w:t>或</w:t>
       </w:r>
+      <w:proofErr w:type="spellStart"/>
       <w:r>
         <w:rPr>
           <w:rFonts w:hint="eastAsia"/>
         </w:rPr>
         <w:t>git</w:t>
       </w:r>
+      <w:proofErr w:type="spellEnd"/>
       <w:r>
         <w:rPr>
           <w:rFonts w:hint="eastAsia"/>
@@ -595,10 +685,12 @@
         </w:rPr>
         <w:t>。</w:t>
       </w:r>
-    </w:p>
-    <w:p>
-      <w:pPr>
-        <w:pStyle w:val="a6"/>
+      <w:bookmarkStart w:id="0" w:name="_GoBack"/>
+      <w:bookmarkEnd w:id="0"/>
+    </w:p>
+    <w:p>
+      <w:pPr>
+        <w:pStyle w:val="a8"/>
         <w:numPr>
           <w:ilvl w:val="0"/>
           <w:numId w:val="3"/>
@@ -638,7 +730,7 @@
     </w:p>
     <w:p>
       <w:pPr>
-        <w:pStyle w:val="a6"/>
+        <w:pStyle w:val="a8"/>
         <w:numPr>
           <w:ilvl w:val="0"/>
           <w:numId w:val="3"/>
@@ -666,7 +758,7 @@
     </w:p>
     <w:p>
       <w:pPr>
-        <w:pStyle w:val="a6"/>
+        <w:pStyle w:val="a8"/>
         <w:numPr>
           <w:ilvl w:val="0"/>
           <w:numId w:val="3"/>
@@ -682,15 +774,12 @@
     </w:p>
     <w:p>
       <w:pPr>
-        <w:pStyle w:val="a6"/>
+        <w:pStyle w:val="a8"/>
         <w:numPr>
           <w:ilvl w:val="0"/>
           <w:numId w:val="3"/>
         </w:numPr>
         <w:ind w:firstLineChars="0"/>
-        <w:rPr>
-          <w:rFonts w:hint="eastAsia"/>
-        </w:rPr>
       </w:pPr>
       <w:r>
         <w:rPr>
@@ -713,7 +802,7 @@
     </w:p>
     <w:p>
       <w:pPr>
-        <w:pStyle w:val="a6"/>
+        <w:pStyle w:val="a8"/>
         <w:numPr>
           <w:ilvl w:val="0"/>
           <w:numId w:val="3"/>
@@ -725,19 +814,7 @@
           <w:rFonts w:hint="eastAsia"/>
         </w:rPr>
         <w:lastRenderedPageBreak/>
-        <w:t>注意：由于问题中随机量较多，若按正常速度模拟则得到一组能够反映调度算法的真实性能指标</w:t>
-      </w:r>
-      <w:r>
-        <w:rPr>
-          <w:rFonts w:hint="eastAsia"/>
-        </w:rPr>
-        <w:t>（等待时间，乘梯时间，电梯的载客流量）</w:t>
-      </w:r>
-      <w:r>
-        <w:rPr>
-          <w:rFonts w:hint="eastAsia"/>
-        </w:rPr>
-        <w:t>耗时较长，在做扩展部分时可以考虑快速模拟，只显示</w:t>
+        <w:t>注意：由于问题中随机量较多，若按正常速度模拟则得到一组能够反映调度算法的真实性能指标（等待时间，乘梯时间，电梯的载客流量）耗时较长，在做扩展部分时可以考虑快速模拟，只显示</w:t>
       </w:r>
       <w:r>
         <w:rPr>
@@ -751,16 +828,8 @@
         </w:rPr>
         <w:t>的前九行。</w:t>
       </w:r>
-      <w:bookmarkStart w:id="0" w:name="_GoBack"/>
-      <w:bookmarkEnd w:id="0"/>
-    </w:p>
-    <w:p>
-      <w:pPr>
-        <w:rPr>
-          <w:rFonts w:hint="eastAsia"/>
-        </w:rPr>
-      </w:pPr>
-    </w:p>
+    </w:p>
+    <w:p/>
     <w:p>
       <w:pPr>
         <w:pStyle w:val="5"/>
@@ -788,7 +857,7 @@
     </w:p>
     <w:p>
       <w:pPr>
-        <w:pStyle w:val="a6"/>
+        <w:pStyle w:val="a8"/>
         <w:ind w:left="825" w:firstLineChars="0" w:firstLine="0"/>
         <w:rPr>
           <w:rFonts w:ascii="Consolas" w:hAnsi="Consolas" w:cs="Consolas"/>
@@ -803,7 +872,7 @@
     </w:p>
     <w:p>
       <w:pPr>
-        <w:pStyle w:val="a6"/>
+        <w:pStyle w:val="a8"/>
         <w:ind w:left="825" w:firstLineChars="0" w:firstLine="0"/>
         <w:rPr>
           <w:rFonts w:ascii="Consolas" w:hAnsi="Consolas" w:cs="Consolas"/>
@@ -818,7 +887,7 @@
     </w:p>
     <w:p>
       <w:pPr>
-        <w:pStyle w:val="a6"/>
+        <w:pStyle w:val="a8"/>
         <w:ind w:left="825" w:firstLineChars="0" w:firstLine="0"/>
         <w:rPr>
           <w:rFonts w:ascii="Consolas" w:hAnsi="Consolas" w:cs="Consolas"/>
@@ -833,7 +902,7 @@
     </w:p>
     <w:p>
       <w:pPr>
-        <w:pStyle w:val="a6"/>
+        <w:pStyle w:val="a8"/>
         <w:ind w:left="825" w:firstLineChars="0" w:firstLine="0"/>
         <w:rPr>
           <w:rFonts w:ascii="Consolas" w:hAnsi="Consolas" w:cs="Consolas"/>
@@ -848,7 +917,7 @@
     </w:p>
     <w:p>
       <w:pPr>
-        <w:pStyle w:val="a6"/>
+        <w:pStyle w:val="a8"/>
         <w:ind w:left="825" w:firstLineChars="0" w:firstLine="0"/>
         <w:rPr>
           <w:rFonts w:ascii="Consolas" w:hAnsi="Consolas" w:cs="Consolas"/>
@@ -863,7 +932,7 @@
     </w:p>
     <w:p>
       <w:pPr>
-        <w:pStyle w:val="a6"/>
+        <w:pStyle w:val="a8"/>
         <w:ind w:left="825" w:firstLineChars="0" w:firstLine="0"/>
         <w:rPr>
           <w:rFonts w:ascii="Consolas" w:hAnsi="Consolas" w:cs="Consolas"/>
@@ -878,7 +947,7 @@
     </w:p>
     <w:p>
       <w:pPr>
-        <w:pStyle w:val="a6"/>
+        <w:pStyle w:val="a8"/>
         <w:ind w:left="825" w:firstLineChars="0" w:firstLine="0"/>
         <w:rPr>
           <w:rFonts w:ascii="Consolas" w:hAnsi="Consolas" w:cs="Consolas"/>
@@ -893,7 +962,7 @@
     </w:p>
     <w:p>
       <w:pPr>
-        <w:pStyle w:val="a6"/>
+        <w:pStyle w:val="a8"/>
         <w:ind w:left="825" w:firstLineChars="0" w:firstLine="0"/>
         <w:rPr>
           <w:rFonts w:ascii="Consolas" w:hAnsi="Consolas" w:cs="Consolas"/>
@@ -908,7 +977,7 @@
     </w:p>
     <w:p>
       <w:pPr>
-        <w:pStyle w:val="a6"/>
+        <w:pStyle w:val="a8"/>
         <w:ind w:left="825" w:firstLineChars="0" w:firstLine="0"/>
         <w:rPr>
           <w:rFonts w:ascii="Consolas" w:hAnsi="Consolas" w:cs="Consolas"/>
@@ -923,7 +992,7 @@
     </w:p>
     <w:p>
       <w:pPr>
-        <w:pStyle w:val="a6"/>
+        <w:pStyle w:val="a8"/>
         <w:ind w:left="825" w:firstLineChars="0" w:firstLine="0"/>
         <w:rPr>
           <w:rFonts w:ascii="Consolas" w:hAnsi="Consolas" w:cs="Consolas"/>
@@ -932,7 +1001,7 @@
     </w:p>
     <w:p>
       <w:pPr>
-        <w:pStyle w:val="a6"/>
+        <w:pStyle w:val="a8"/>
         <w:ind w:left="825" w:firstLineChars="0" w:firstLine="0"/>
         <w:rPr>
           <w:rFonts w:ascii="Consolas" w:hAnsi="Consolas" w:cs="Consolas"/>
@@ -974,7 +1043,7 @@
     </w:p>
     <w:p>
       <w:pPr>
-        <w:pStyle w:val="a6"/>
+        <w:pStyle w:val="a8"/>
         <w:numPr>
           <w:ilvl w:val="0"/>
           <w:numId w:val="4"/>
@@ -1041,7 +1110,7 @@
     </w:p>
     <w:p>
       <w:pPr>
-        <w:pStyle w:val="a6"/>
+        <w:pStyle w:val="a8"/>
         <w:numPr>
           <w:ilvl w:val="0"/>
           <w:numId w:val="4"/>
@@ -1108,7 +1177,7 @@
     </w:p>
     <w:p>
       <w:pPr>
-        <w:pStyle w:val="a6"/>
+        <w:pStyle w:val="a8"/>
         <w:numPr>
           <w:ilvl w:val="0"/>
           <w:numId w:val="4"/>
@@ -1182,7 +1251,7 @@
     </w:p>
     <w:p>
       <w:pPr>
-        <w:pStyle w:val="a6"/>
+        <w:pStyle w:val="a8"/>
         <w:numPr>
           <w:ilvl w:val="0"/>
           <w:numId w:val="4"/>
@@ -1249,7 +1318,7 @@
     </w:p>
     <w:p>
       <w:pPr>
-        <w:pStyle w:val="a6"/>
+        <w:pStyle w:val="a8"/>
         <w:numPr>
           <w:ilvl w:val="0"/>
           <w:numId w:val="4"/>
@@ -1316,7 +1385,7 @@
     </w:p>
     <w:p>
       <w:pPr>
-        <w:pStyle w:val="a6"/>
+        <w:pStyle w:val="a8"/>
         <w:numPr>
           <w:ilvl w:val="0"/>
           <w:numId w:val="4"/>
@@ -1398,15 +1467,10 @@
       </w:r>
     </w:p>
     <w:p>
-      <w:pPr>
-        <w:rPr>
-          <w:rFonts w:hint="eastAsia"/>
-        </w:rPr>
-      </w:pPr>
-      <w:hyperlink r:id="rId11" w:history="1">
+      <w:hyperlink r:id="rId8" w:history="1">
         <w:r>
           <w:rPr>
-            <w:rStyle w:val="a5"/>
+            <w:rStyle w:val="a7"/>
           </w:rPr>
           <w:t>http://www.youtube.com/watch?v=CbG3ha3VGpU</w:t>
         </w:r>
@@ -1417,19 +1481,7 @@
         <w:rPr>
           <w:rFonts w:hint="eastAsia"/>
         </w:rPr>
-        <w:t>[</w:t>
-      </w:r>
-      <w:r>
-        <w:rPr>
-          <w:rFonts w:hint="eastAsia"/>
-        </w:rPr>
-        <w:t>3</w:t>
-      </w:r>
-      <w:r>
-        <w:rPr>
-          <w:rFonts w:hint="eastAsia"/>
-        </w:rPr>
-        <w:t xml:space="preserve">] </w:t>
+        <w:t xml:space="preserve">[3] </w:t>
       </w:r>
       <w:r>
         <w:rPr>
@@ -1439,15 +1491,10 @@
       </w:r>
     </w:p>
     <w:p>
-      <w:pPr>
-        <w:rPr>
-          <w:rFonts w:hint="eastAsia"/>
-        </w:rPr>
-      </w:pPr>
-      <w:hyperlink r:id="rId12" w:history="1">
+      <w:hyperlink r:id="rId9" w:history="1">
         <w:r>
           <w:rPr>
-            <w:rStyle w:val="a5"/>
+            <w:rStyle w:val="a7"/>
           </w:rPr>
           <w:t>http://zh.wikipedia.org/wiki/%E6%B3%8A%E6%9D%BE%E5%88%86%E4%BD%88</w:t>
         </w:r>
@@ -1465,7 +1512,7 @@
 </file>
 
 <file path=word/endnotes.xml><?xml version="1.0" encoding="utf-8"?>
-<w:endnotes xmlns:wpc="http://schemas.microsoft.com/office/word/2010/wordprocessingCanvas" xmlns:mc="http://schemas.openxmlformats.org/markup-compatibility/2006" xmlns:o="urn:schemas-microsoft-com:office:office" xmlns:r="http://schemas.openxmlformats.org/officeDocument/2006/relationships" xmlns:m="http://schemas.openxmlformats.org/officeDocument/2006/math" xmlns:v="urn:schemas-microsoft-com:vml" xmlns:wp14="http://schemas.microsoft.com/office/word/2010/wordprocessingDrawing" xmlns:wp="http://schemas.openxmlformats.org/drawingml/2006/wordprocessingDrawing" xmlns:w10="urn:schemas-microsoft-com:office:word" xmlns:w="http://schemas.openxmlformats.org/wordprocessingml/2006/main" xmlns:w14="http://schemas.microsoft.com/office/word/2010/wordml" xmlns:wpg="http://schemas.microsoft.com/office/word/2010/wordprocessingGroup" xmlns:wpi="http://schemas.microsoft.com/office/word/2010/wordprocessingInk" xmlns:wne="http://schemas.microsoft.com/office/word/2006/wordml" xmlns:wps="http://schemas.microsoft.com/office/word/2010/wordprocessingShape" mc:Ignorable="w14 wp14">
+<w:endnotes xmlns:wpc="http://schemas.microsoft.com/office/word/2010/wordprocessingCanvas" xmlns:mo="http://schemas.microsoft.com/office/mac/office/2008/main" xmlns:mc="http://schemas.openxmlformats.org/markup-compatibility/2006" xmlns:mv="urn:schemas-microsoft-com:mac:vml" xmlns:o="urn:schemas-microsoft-com:office:office" xmlns:r="http://schemas.openxmlformats.org/officeDocument/2006/relationships" xmlns:m="http://schemas.openxmlformats.org/officeDocument/2006/math" xmlns:v="urn:schemas-microsoft-com:vml" xmlns:wp14="http://schemas.microsoft.com/office/word/2010/wordprocessingDrawing" xmlns:wp="http://schemas.openxmlformats.org/drawingml/2006/wordprocessingDrawing" xmlns:w10="urn:schemas-microsoft-com:office:word" xmlns:w="http://schemas.openxmlformats.org/wordprocessingml/2006/main" xmlns:w14="http://schemas.microsoft.com/office/word/2010/wordml" xmlns:wpg="http://schemas.microsoft.com/office/word/2010/wordprocessingGroup" xmlns:wpi="http://schemas.microsoft.com/office/word/2010/wordprocessingInk" xmlns:wne="http://schemas.microsoft.com/office/word/2006/wordml" xmlns:wps="http://schemas.microsoft.com/office/word/2010/wordprocessingShape" mc:Ignorable="w14 wp14">
   <w:endnote w:type="separator" w:id="-1">
     <w:p>
       <w:r>
@@ -1484,7 +1531,7 @@
 </file>
 
 <file path=word/footnotes.xml><?xml version="1.0" encoding="utf-8"?>
-<w:footnotes xmlns:wpc="http://schemas.microsoft.com/office/word/2010/wordprocessingCanvas" xmlns:mc="http://schemas.openxmlformats.org/markup-compatibility/2006" xmlns:o="urn:schemas-microsoft-com:office:office" xmlns:r="http://schemas.openxmlformats.org/officeDocument/2006/relationships" xmlns:m="http://schemas.openxmlformats.org/officeDocument/2006/math" xmlns:v="urn:schemas-microsoft-com:vml" xmlns:wp14="http://schemas.microsoft.com/office/word/2010/wordprocessingDrawing" xmlns:wp="http://schemas.openxmlformats.org/drawingml/2006/wordprocessingDrawing" xmlns:w10="urn:schemas-microsoft-com:office:word" xmlns:w="http://schemas.openxmlformats.org/wordprocessingml/2006/main" xmlns:w14="http://schemas.microsoft.com/office/word/2010/wordml" xmlns:wpg="http://schemas.microsoft.com/office/word/2010/wordprocessingGroup" xmlns:wpi="http://schemas.microsoft.com/office/word/2010/wordprocessingInk" xmlns:wne="http://schemas.microsoft.com/office/word/2006/wordml" xmlns:wps="http://schemas.microsoft.com/office/word/2010/wordprocessingShape" mc:Ignorable="w14 wp14">
+<w:footnotes xmlns:wpc="http://schemas.microsoft.com/office/word/2010/wordprocessingCanvas" xmlns:mo="http://schemas.microsoft.com/office/mac/office/2008/main" xmlns:mc="http://schemas.openxmlformats.org/markup-compatibility/2006" xmlns:mv="urn:schemas-microsoft-com:mac:vml" xmlns:o="urn:schemas-microsoft-com:office:office" xmlns:r="http://schemas.openxmlformats.org/officeDocument/2006/relationships" xmlns:m="http://schemas.openxmlformats.org/officeDocument/2006/math" xmlns:v="urn:schemas-microsoft-com:vml" xmlns:wp14="http://schemas.microsoft.com/office/word/2010/wordprocessingDrawing" xmlns:wp="http://schemas.openxmlformats.org/drawingml/2006/wordprocessingDrawing" xmlns:w10="urn:schemas-microsoft-com:office:word" xmlns:w="http://schemas.openxmlformats.org/wordprocessingml/2006/main" xmlns:w14="http://schemas.microsoft.com/office/word/2010/wordml" xmlns:wpg="http://schemas.microsoft.com/office/word/2010/wordprocessingGroup" xmlns:wpi="http://schemas.microsoft.com/office/word/2010/wordprocessingInk" xmlns:wne="http://schemas.microsoft.com/office/word/2006/wordml" xmlns:wps="http://schemas.microsoft.com/office/word/2010/wordprocessingShape" mc:Ignorable="w14 wp14">
   <w:footnote w:type="separator" w:id="-1">
     <w:p>
       <w:r>
@@ -1503,7 +1550,7 @@
 </file>
 
 <file path=word/numbering.xml><?xml version="1.0" encoding="utf-8"?>
-<w:numbering xmlns:wpc="http://schemas.microsoft.com/office/word/2010/wordprocessingCanvas" xmlns:mc="http://schemas.openxmlformats.org/markup-compatibility/2006" xmlns:o="urn:schemas-microsoft-com:office:office" xmlns:r="http://schemas.openxmlformats.org/officeDocument/2006/relationships" xmlns:m="http://schemas.openxmlformats.org/officeDocument/2006/math" xmlns:v="urn:schemas-microsoft-com:vml" xmlns:wp14="http://schemas.microsoft.com/office/word/2010/wordprocessingDrawing" xmlns:wp="http://schemas.openxmlformats.org/drawingml/2006/wordprocessingDrawing" xmlns:w10="urn:schemas-microsoft-com:office:word" xmlns:w="http://schemas.openxmlformats.org/wordprocessingml/2006/main" xmlns:w14="http://schemas.microsoft.com/office/word/2010/wordml" xmlns:wpg="http://schemas.microsoft.com/office/word/2010/wordprocessingGroup" xmlns:wpi="http://schemas.microsoft.com/office/word/2010/wordprocessingInk" xmlns:wne="http://schemas.microsoft.com/office/word/2006/wordml" xmlns:wps="http://schemas.microsoft.com/office/word/2010/wordprocessingShape" mc:Ignorable="w14 wp14">
+<w:numbering xmlns:wpc="http://schemas.microsoft.com/office/word/2010/wordprocessingCanvas" xmlns:mo="http://schemas.microsoft.com/office/mac/office/2008/main" xmlns:mc="http://schemas.openxmlformats.org/markup-compatibility/2006" xmlns:mv="urn:schemas-microsoft-com:mac:vml" xmlns:o="urn:schemas-microsoft-com:office:office" xmlns:r="http://schemas.openxmlformats.org/officeDocument/2006/relationships" xmlns:m="http://schemas.openxmlformats.org/officeDocument/2006/math" xmlns:v="urn:schemas-microsoft-com:vml" xmlns:wp14="http://schemas.microsoft.com/office/word/2010/wordprocessingDrawing" xmlns:wp="http://schemas.openxmlformats.org/drawingml/2006/wordprocessingDrawing" xmlns:w10="urn:schemas-microsoft-com:office:word" xmlns:w="http://schemas.openxmlformats.org/wordprocessingml/2006/main" xmlns:w14="http://schemas.microsoft.com/office/word/2010/wordml" xmlns:wpg="http://schemas.microsoft.com/office/word/2010/wordprocessingGroup" xmlns:wpi="http://schemas.microsoft.com/office/word/2010/wordprocessingInk" xmlns:wne="http://schemas.microsoft.com/office/word/2006/wordml" xmlns:wps="http://schemas.microsoft.com/office/word/2010/wordprocessingShape" mc:Ignorable="w14 wp14">
   <w:abstractNum w:abstractNumId="0">
     <w:nsid w:val="35496B23"/>
     <w:multiLevelType w:val="hybridMultilevel"/>
@@ -2073,7 +2120,7 @@
     </w:rPrDefault>
     <w:pPrDefault/>
   </w:docDefaults>
-  <w:latentStyles w:defLockedState="0" w:defUIPriority="99" w:defSemiHidden="1" w:defUnhideWhenUsed="1" w:defQFormat="0" w:count="267">
+  <w:latentStyles w:defLockedState="0" w:defUIPriority="99" w:defSemiHidden="1" w:defUnhideWhenUsed="1" w:defQFormat="0" w:count="276">
     <w:lsdException w:name="Normal" w:semiHidden="0" w:uiPriority="0" w:unhideWhenUsed="0" w:qFormat="1"/>
     <w:lsdException w:name="heading 1" w:semiHidden="0" w:uiPriority="9" w:unhideWhenUsed="0" w:qFormat="1"/>
     <w:lsdException w:name="heading 2" w:uiPriority="9" w:qFormat="1"/>
@@ -2225,7 +2272,7 @@
     <w:name w:val="heading 1"/>
     <w:basedOn w:val="a"/>
     <w:next w:val="a"/>
-    <w:link w:val="1Char"/>
+    <w:link w:val="10"/>
     <w:uiPriority w:val="9"/>
     <w:qFormat/>
     <w:rsid w:val="00D243A0"/>
@@ -2247,7 +2294,7 @@
     <w:name w:val="heading 2"/>
     <w:basedOn w:val="a"/>
     <w:next w:val="a"/>
-    <w:link w:val="2Char"/>
+    <w:link w:val="20"/>
     <w:uiPriority w:val="9"/>
     <w:unhideWhenUsed/>
     <w:qFormat/>
@@ -2270,7 +2317,7 @@
     <w:name w:val="heading 3"/>
     <w:basedOn w:val="a"/>
     <w:next w:val="a"/>
-    <w:link w:val="3Char"/>
+    <w:link w:val="30"/>
     <w:uiPriority w:val="9"/>
     <w:unhideWhenUsed/>
     <w:qFormat/>
@@ -2292,7 +2339,7 @@
     <w:name w:val="heading 4"/>
     <w:basedOn w:val="a"/>
     <w:next w:val="a"/>
-    <w:link w:val="4Char"/>
+    <w:link w:val="40"/>
     <w:uiPriority w:val="9"/>
     <w:unhideWhenUsed/>
     <w:qFormat/>
@@ -2315,7 +2362,7 @@
     <w:name w:val="heading 5"/>
     <w:basedOn w:val="a"/>
     <w:next w:val="a"/>
-    <w:link w:val="5Char"/>
+    <w:link w:val="50"/>
     <w:uiPriority w:val="9"/>
     <w:unhideWhenUsed/>
     <w:qFormat/>
@@ -2364,7 +2411,7 @@
     <w:name w:val="Title"/>
     <w:basedOn w:val="a"/>
     <w:next w:val="a"/>
-    <w:link w:val="Char"/>
+    <w:link w:val="a4"/>
     <w:uiPriority w:val="10"/>
     <w:qFormat/>
     <w:rsid w:val="00C52CCA"/>
@@ -2381,8 +2428,8 @@
       <w:szCs w:val="32"/>
     </w:rPr>
   </w:style>
-  <w:style w:type="character" w:customStyle="1" w:styleId="Char">
-    <w:name w:val="标题 Char"/>
+  <w:style w:type="character" w:customStyle="1" w:styleId="a4">
+    <w:name w:val="标题字符"/>
     <w:basedOn w:val="a0"/>
     <w:link w:val="a3"/>
     <w:uiPriority w:val="10"/>
@@ -2395,11 +2442,11 @@
       <w:szCs w:val="32"/>
     </w:rPr>
   </w:style>
-  <w:style w:type="paragraph" w:styleId="a4">
+  <w:style w:type="paragraph" w:styleId="a5">
     <w:name w:val="Subtitle"/>
     <w:basedOn w:val="a"/>
     <w:next w:val="a"/>
-    <w:link w:val="Char0"/>
+    <w:link w:val="a6"/>
     <w:uiPriority w:val="11"/>
     <w:qFormat/>
     <w:rsid w:val="00C52CCA"/>
@@ -2417,10 +2464,10 @@
       <w:szCs w:val="32"/>
     </w:rPr>
   </w:style>
-  <w:style w:type="character" w:customStyle="1" w:styleId="Char0">
-    <w:name w:val="副标题 Char"/>
+  <w:style w:type="character" w:customStyle="1" w:styleId="a6">
+    <w:name w:val="副标题字符"/>
     <w:basedOn w:val="a0"/>
-    <w:link w:val="a4"/>
+    <w:link w:val="a5"/>
     <w:uiPriority w:val="11"/>
     <w:rsid w:val="00C52CCA"/>
     <w:rPr>
@@ -2432,7 +2479,7 @@
       <w:szCs w:val="32"/>
     </w:rPr>
   </w:style>
-  <w:style w:type="character" w:styleId="a5">
+  <w:style w:type="character" w:styleId="a7">
     <w:name w:val="Hyperlink"/>
     <w:basedOn w:val="a0"/>
     <w:uiPriority w:val="99"/>
@@ -2443,8 +2490,8 @@
       <w:u w:val="single"/>
     </w:rPr>
   </w:style>
-  <w:style w:type="character" w:customStyle="1" w:styleId="2Char">
-    <w:name w:val="标题 2 Char"/>
+  <w:style w:type="character" w:customStyle="1" w:styleId="20">
+    <w:name w:val="标题 2字符"/>
     <w:basedOn w:val="a0"/>
     <w:link w:val="2"/>
     <w:uiPriority w:val="9"/>
@@ -2457,8 +2504,8 @@
       <w:szCs w:val="32"/>
     </w:rPr>
   </w:style>
-  <w:style w:type="character" w:customStyle="1" w:styleId="3Char">
-    <w:name w:val="标题 3 Char"/>
+  <w:style w:type="character" w:customStyle="1" w:styleId="30">
+    <w:name w:val="标题 3字符"/>
     <w:basedOn w:val="a0"/>
     <w:link w:val="3"/>
     <w:uiPriority w:val="9"/>
@@ -2470,8 +2517,8 @@
       <w:szCs w:val="32"/>
     </w:rPr>
   </w:style>
-  <w:style w:type="character" w:customStyle="1" w:styleId="4Char">
-    <w:name w:val="标题 4 Char"/>
+  <w:style w:type="character" w:customStyle="1" w:styleId="40">
+    <w:name w:val="标题 4字符"/>
     <w:basedOn w:val="a0"/>
     <w:link w:val="4"/>
     <w:uiPriority w:val="9"/>
@@ -2484,8 +2531,8 @@
       <w:szCs w:val="28"/>
     </w:rPr>
   </w:style>
-  <w:style w:type="character" w:customStyle="1" w:styleId="5Char">
-    <w:name w:val="标题 5 Char"/>
+  <w:style w:type="character" w:customStyle="1" w:styleId="50">
+    <w:name w:val="标题 5字符"/>
     <w:basedOn w:val="a0"/>
     <w:link w:val="5"/>
     <w:uiPriority w:val="9"/>
@@ -2497,7 +2544,7 @@
       <w:szCs w:val="28"/>
     </w:rPr>
   </w:style>
-  <w:style w:type="paragraph" w:styleId="a6">
+  <w:style w:type="paragraph" w:styleId="a8">
     <w:name w:val="List Paragraph"/>
     <w:basedOn w:val="a"/>
     <w:uiPriority w:val="34"/>
@@ -2507,10 +2554,10 @@
       <w:ind w:firstLineChars="200" w:firstLine="420"/>
     </w:pPr>
   </w:style>
-  <w:style w:type="paragraph" w:styleId="a7">
+  <w:style w:type="paragraph" w:styleId="a9">
     <w:name w:val="header"/>
     <w:basedOn w:val="a"/>
-    <w:link w:val="Char1"/>
+    <w:link w:val="aa"/>
     <w:uiPriority w:val="99"/>
     <w:semiHidden/>
     <w:unhideWhenUsed/>
@@ -2531,10 +2578,10 @@
       <w:szCs w:val="18"/>
     </w:rPr>
   </w:style>
-  <w:style w:type="character" w:customStyle="1" w:styleId="Char1">
-    <w:name w:val="页眉 Char"/>
+  <w:style w:type="character" w:customStyle="1" w:styleId="aa">
+    <w:name w:val="页眉字符"/>
     <w:basedOn w:val="a0"/>
-    <w:link w:val="a7"/>
+    <w:link w:val="a9"/>
     <w:uiPriority w:val="99"/>
     <w:semiHidden/>
     <w:rsid w:val="00444F61"/>
@@ -2543,10 +2590,10 @@
       <w:szCs w:val="18"/>
     </w:rPr>
   </w:style>
-  <w:style w:type="paragraph" w:styleId="a8">
+  <w:style w:type="paragraph" w:styleId="ab">
     <w:name w:val="footer"/>
     <w:basedOn w:val="a"/>
-    <w:link w:val="Char2"/>
+    <w:link w:val="ac"/>
     <w:uiPriority w:val="99"/>
     <w:semiHidden/>
     <w:unhideWhenUsed/>
@@ -2564,10 +2611,10 @@
       <w:szCs w:val="18"/>
     </w:rPr>
   </w:style>
-  <w:style w:type="character" w:customStyle="1" w:styleId="Char2">
-    <w:name w:val="页脚 Char"/>
+  <w:style w:type="character" w:customStyle="1" w:styleId="ac">
+    <w:name w:val="页脚字符"/>
     <w:basedOn w:val="a0"/>
-    <w:link w:val="a8"/>
+    <w:link w:val="ab"/>
     <w:uiPriority w:val="99"/>
     <w:semiHidden/>
     <w:rsid w:val="00444F61"/>
@@ -2576,8 +2623,8 @@
       <w:szCs w:val="18"/>
     </w:rPr>
   </w:style>
-  <w:style w:type="character" w:customStyle="1" w:styleId="1Char">
-    <w:name w:val="标题 1 Char"/>
+  <w:style w:type="character" w:customStyle="1" w:styleId="10">
+    <w:name w:val="标题 1字符"/>
     <w:basedOn w:val="a0"/>
     <w:link w:val="1"/>
     <w:uiPriority w:val="9"/>
@@ -2594,7 +2641,7 @@
 </file>
 
 <file path=word/stylesWithEffects.xml><?xml version="1.0" encoding="utf-8"?>
-<w:styles xmlns:wpc="http://schemas.microsoft.com/office/word/2010/wordprocessingCanvas" xmlns:mc="http://schemas.openxmlformats.org/markup-compatibility/2006" xmlns:o="urn:schemas-microsoft-com:office:office" xmlns:r="http://schemas.openxmlformats.org/officeDocument/2006/relationships" xmlns:m="http://schemas.openxmlformats.org/officeDocument/2006/math" xmlns:v="urn:schemas-microsoft-com:vml" xmlns:wp14="http://schemas.microsoft.com/office/word/2010/wordprocessingDrawing" xmlns:wp="http://schemas.openxmlformats.org/drawingml/2006/wordprocessingDrawing" xmlns:w10="urn:schemas-microsoft-com:office:word" xmlns:w="http://schemas.openxmlformats.org/wordprocessingml/2006/main" xmlns:w14="http://schemas.microsoft.com/office/word/2010/wordml" xmlns:wpg="http://schemas.microsoft.com/office/word/2010/wordprocessingGroup" xmlns:wpi="http://schemas.microsoft.com/office/word/2010/wordprocessingInk" xmlns:wne="http://schemas.microsoft.com/office/word/2006/wordml" xmlns:wps="http://schemas.microsoft.com/office/word/2010/wordprocessingShape" mc:Ignorable="w14 wp14">
+<w:styles xmlns:wpc="http://schemas.microsoft.com/office/word/2010/wordprocessingCanvas" xmlns:mo="http://schemas.microsoft.com/office/mac/office/2008/main" xmlns:mc="http://schemas.openxmlformats.org/markup-compatibility/2006" xmlns:mv="urn:schemas-microsoft-com:mac:vml" xmlns:o="urn:schemas-microsoft-com:office:office" xmlns:r="http://schemas.openxmlformats.org/officeDocument/2006/relationships" xmlns:m="http://schemas.openxmlformats.org/officeDocument/2006/math" xmlns:v="urn:schemas-microsoft-com:vml" xmlns:wp14="http://schemas.microsoft.com/office/word/2010/wordprocessingDrawing" xmlns:wp="http://schemas.openxmlformats.org/drawingml/2006/wordprocessingDrawing" xmlns:w10="urn:schemas-microsoft-com:office:word" xmlns:w="http://schemas.openxmlformats.org/wordprocessingml/2006/main" xmlns:w14="http://schemas.microsoft.com/office/word/2010/wordml" xmlns:wpg="http://schemas.microsoft.com/office/word/2010/wordprocessingGroup" xmlns:wpi="http://schemas.microsoft.com/office/word/2010/wordprocessingInk" xmlns:wne="http://schemas.microsoft.com/office/word/2006/wordml" xmlns:wps="http://schemas.microsoft.com/office/word/2010/wordprocessingShape" mc:Ignorable="w14 wp14">
   <w:docDefaults>
     <w:rPrDefault>
       <w:rPr>
@@ -2607,7 +2654,7 @@
     </w:rPrDefault>
     <w:pPrDefault/>
   </w:docDefaults>
-  <w:latentStyles w:defLockedState="0" w:defUIPriority="99" w:defSemiHidden="1" w:defUnhideWhenUsed="1" w:defQFormat="0" w:count="267">
+  <w:latentStyles w:defLockedState="0" w:defUIPriority="99" w:defSemiHidden="1" w:defUnhideWhenUsed="1" w:defQFormat="0" w:count="276">
     <w:lsdException w:name="Normal" w:semiHidden="0" w:uiPriority="0" w:unhideWhenUsed="0" w:qFormat="1"/>
     <w:lsdException w:name="heading 1" w:semiHidden="0" w:uiPriority="9" w:unhideWhenUsed="0" w:qFormat="1"/>
     <w:lsdException w:name="heading 2" w:uiPriority="9" w:qFormat="1"/>
@@ -2758,7 +2805,7 @@
     <w:name w:val="heading 2"/>
     <w:basedOn w:val="a"/>
     <w:next w:val="a"/>
-    <w:link w:val="2Char"/>
+    <w:link w:val="20"/>
     <w:uiPriority w:val="9"/>
     <w:unhideWhenUsed/>
     <w:qFormat/>
@@ -2781,7 +2828,7 @@
     <w:name w:val="heading 3"/>
     <w:basedOn w:val="a"/>
     <w:next w:val="a"/>
-    <w:link w:val="3Char"/>
+    <w:link w:val="30"/>
     <w:uiPriority w:val="9"/>
     <w:unhideWhenUsed/>
     <w:qFormat/>
@@ -2803,7 +2850,7 @@
     <w:name w:val="heading 4"/>
     <w:basedOn w:val="a"/>
     <w:next w:val="a"/>
-    <w:link w:val="4Char"/>
+    <w:link w:val="40"/>
     <w:uiPriority w:val="9"/>
     <w:unhideWhenUsed/>
     <w:qFormat/>
@@ -2826,7 +2873,7 @@
     <w:name w:val="heading 5"/>
     <w:basedOn w:val="a"/>
     <w:next w:val="a"/>
-    <w:link w:val="5Char"/>
+    <w:link w:val="50"/>
     <w:uiPriority w:val="9"/>
     <w:unhideWhenUsed/>
     <w:qFormat/>
@@ -2875,7 +2922,7 @@
     <w:name w:val="Title"/>
     <w:basedOn w:val="a"/>
     <w:next w:val="a"/>
-    <w:link w:val="Char"/>
+    <w:link w:val="a4"/>
     <w:uiPriority w:val="10"/>
     <w:qFormat/>
     <w:rsid w:val="00C52CCA"/>
@@ -2892,7 +2939,7 @@
       <w:szCs w:val="32"/>
     </w:rPr>
   </w:style>
-  <w:style w:type="character" w:customStyle="1" w:styleId="Char">
+  <w:style w:type="character" w:customStyle="1" w:styleId="a4">
     <w:name w:val="标题 Char"/>
     <w:basedOn w:val="a0"/>
     <w:link w:val="a3"/>
@@ -2906,11 +2953,11 @@
       <w:szCs w:val="32"/>
     </w:rPr>
   </w:style>
-  <w:style w:type="paragraph" w:styleId="a4">
+  <w:style w:type="paragraph" w:styleId="a5">
     <w:name w:val="Subtitle"/>
     <w:basedOn w:val="a"/>
     <w:next w:val="a"/>
-    <w:link w:val="Char0"/>
+    <w:link w:val="a6"/>
     <w:uiPriority w:val="11"/>
     <w:qFormat/>
     <w:rsid w:val="00C52CCA"/>
@@ -2928,10 +2975,10 @@
       <w:szCs w:val="32"/>
     </w:rPr>
   </w:style>
-  <w:style w:type="character" w:customStyle="1" w:styleId="Char0">
+  <w:style w:type="character" w:customStyle="1" w:styleId="a6">
     <w:name w:val="副标题 Char"/>
     <w:basedOn w:val="a0"/>
-    <w:link w:val="a4"/>
+    <w:link w:val="a5"/>
     <w:uiPriority w:val="11"/>
     <w:rsid w:val="00C52CCA"/>
     <w:rPr>
@@ -2943,7 +2990,7 @@
       <w:szCs w:val="32"/>
     </w:rPr>
   </w:style>
-  <w:style w:type="character" w:styleId="a5">
+  <w:style w:type="character" w:styleId="a7">
     <w:name w:val="Hyperlink"/>
     <w:basedOn w:val="a0"/>
     <w:uiPriority w:val="99"/>
@@ -2954,7 +3001,7 @@
       <w:u w:val="single"/>
     </w:rPr>
   </w:style>
-  <w:style w:type="character" w:customStyle="1" w:styleId="2Char">
+  <w:style w:type="character" w:customStyle="1" w:styleId="20">
     <w:name w:val="标题 2 Char"/>
     <w:basedOn w:val="a0"/>
     <w:link w:val="2"/>
@@ -2968,7 +3015,7 @@
       <w:szCs w:val="32"/>
     </w:rPr>
   </w:style>
-  <w:style w:type="character" w:customStyle="1" w:styleId="3Char">
+  <w:style w:type="character" w:customStyle="1" w:styleId="30">
     <w:name w:val="标题 3 Char"/>
     <w:basedOn w:val="a0"/>
     <w:link w:val="3"/>
@@ -2981,7 +3028,7 @@
       <w:szCs w:val="32"/>
     </w:rPr>
   </w:style>
-  <w:style w:type="character" w:customStyle="1" w:styleId="4Char">
+  <w:style w:type="character" w:customStyle="1" w:styleId="40">
     <w:name w:val="标题 4 Char"/>
     <w:basedOn w:val="a0"/>
     <w:link w:val="4"/>
@@ -2995,7 +3042,7 @@
       <w:szCs w:val="28"/>
     </w:rPr>
   </w:style>
-  <w:style w:type="character" w:customStyle="1" w:styleId="5Char">
+  <w:style w:type="character" w:customStyle="1" w:styleId="50">
     <w:name w:val="标题 5 Char"/>
     <w:basedOn w:val="a0"/>
     <w:link w:val="5"/>
@@ -3008,7 +3055,7 @@
       <w:szCs w:val="28"/>
     </w:rPr>
   </w:style>
-  <w:style w:type="paragraph" w:styleId="a6">
+  <w:style w:type="paragraph" w:styleId="a8">
     <w:name w:val="List Paragraph"/>
     <w:basedOn w:val="a"/>
     <w:uiPriority w:val="34"/>

</xml_diff>